<commit_message>
cleaner, more robust, some additions
</commit_message>
<xml_diff>
--- a/2_report.docx
+++ b/2_report.docx
@@ -37,7 +37,13 @@
       </w:r>
       <w:r>
         <w:rPr/>
-        <w:t>This project was to create a to do list Android application that would allow users to add, delete, read, and update items in a to-do list while also scheduling notifications for those to-dos.</w:t>
+        <w:t xml:space="preserve">This project was to create a to do list Android application that would allow users to add, delete, read, and update items in a to-do list while also scheduling notifications for those to-dos.  This assignment was done by implementing a level of separation of concerns with maximum usability in mind.  The result was </w:t>
+      </w:r>
+      <w:bookmarkStart w:id="0" w:name="PointTmp"/>
+      <w:bookmarkEnd w:id="0"/>
+      <w:r>
+        <w:rPr/>
+        <w:t>a very usable to-do-list that allows of the required functionality except for storing changes to a file when offline and updating the db when connection is restored.</w:t>
       </w:r>
     </w:p>
     <w:p>
@@ -64,37 +70,6 @@
         <w:rPr/>
         <w:t>Luke Brandon</w:t>
       </w:r>
-    </w:p>
-    <w:p>
-      <w:pPr>
-        <w:pStyle w:val="Abstract"/>
-        <w:rPr/>
-      </w:pPr>
-      <w:r>
-        <w:rPr/>
-        <w:t xml:space="preserve">, 2) explain your methodology, 3) explain the outcomes. Shoot for between 200-300 words. </w:t>
-      </w:r>
-    </w:p>
-    <w:p>
-      <w:pPr>
-        <w:pStyle w:val="Normal"/>
-        <w:rPr/>
-      </w:pPr>
-      <w:r>
-        <w:rPr/>
-      </w:r>
-    </w:p>
-    <w:p>
-      <w:pPr>
-        <w:pStyle w:val="Normal"/>
-        <w:rPr/>
-      </w:pPr>
-      <w:r>
-        <w:rPr/>
-      </w:r>
-      <w:bookmarkStart w:id="0" w:name="PointTmp"/>
-      <w:bookmarkStart w:id="1" w:name="PointTmp"/>
-      <w:bookmarkEnd w:id="1"/>
     </w:p>
     <w:p>
       <w:pPr>
@@ -157,20 +132,8 @@
       </w:pPr>
       <w:r>
         <w:rPr/>
-      </w:r>
-    </w:p>
-    <w:p>
-      <w:pPr>
-        <w:pStyle w:val="Text"/>
-        <w:rPr>
-          <w:highlight w:val="yellow"/>
-        </w:rPr>
-      </w:pPr>
-      <w:r>
-        <w:rPr>
-          <w:highlight w:val="yellow"/>
-        </w:rPr>
-        <w:t>This section is used to describe your development methodology. It would be apt to include a figure here to describe the View of your system. If you settled on a particular design ideology (MVC, MVP, MVVM) explain that choice. Identify the important variables in your model. Explain where they are manipulated by the controller/presenter. Identify important functions and their parameters.</w:t>
+        <w:tab/>
+        <w:t>When choosing a design methodology, I tend to lean towards MVP for its simplicity and separation of concerns, that was the idea for this project.  There is a distinct model that access the SQLite database along with various files for the different views.  Because of the simplicity of the project, the View and Presenter are effectively combined into the activities however, given more time and more complexity, having separate views and presenters would make development far simpler.  The model is a SQLite Database that stores the title, description, due date, and completion status of each item in the to-do list.  The activities ask the ToDoProvider to get the information from the database and also tell the ToDoProvider what and when to update, add, or delete to the DB.  There are also utility classes that are used to get the connection status of the device as well as the scheduled notifications which, when clicked, launch the application into the to-do list item detailed view that would be expected with an artificial back-stack created.</w:t>
       </w:r>
     </w:p>
     <w:p>
@@ -189,12 +152,76 @@
     </w:p>
     <w:p>
       <w:pPr>
-        <w:pStyle w:val="Text"/>
-        <w:rPr/>
-      </w:pPr>
-      <w:r>
-        <w:rPr/>
-        <w:t>When creating a new to-do it sets the date to the current day</w:t>
+        <w:pStyle w:val="Normal"/>
+        <w:rPr/>
+      </w:pPr>
+      <w:r>
+        <w:rPr/>
+        <w:tab/>
+      </w:r>
+      <w:r>
+        <w:rPr/>
+        <w:t>When designing this application, there were multiple development decisions that were made to make the experience of the user better a few of these include:</w:t>
+      </w:r>
+    </w:p>
+    <w:p>
+      <w:pPr>
+        <w:pStyle w:val="Normal"/>
+        <w:rPr/>
+      </w:pPr>
+      <w:r>
+        <w:rPr/>
+        <w:tab/>
+        <w:t xml:space="preserve">- </w:t>
+      </w:r>
+      <w:r>
+        <w:rPr/>
+        <w:t>Default due date to current day if not specified</w:t>
+      </w:r>
+    </w:p>
+    <w:p>
+      <w:pPr>
+        <w:pStyle w:val="Normal"/>
+        <w:rPr/>
+      </w:pPr>
+      <w:r>
+        <w:rPr/>
+        <w:tab/>
+        <w:t xml:space="preserve">- </w:t>
+      </w:r>
+      <w:r>
+        <w:rPr/>
+        <w:t>Real-time due date display updating</w:t>
+      </w:r>
+    </w:p>
+    <w:p>
+      <w:pPr>
+        <w:pStyle w:val="Normal"/>
+        <w:rPr/>
+      </w:pPr>
+      <w:r>
+        <w:rPr/>
+        <w:tab/>
+        <w:t xml:space="preserve">- </w:t>
+      </w:r>
+      <w:r>
+        <w:rPr/>
+        <w:t>When creating a new to-do the delete button is not present as there is nothing to delete</w:t>
+      </w:r>
+    </w:p>
+    <w:p>
+      <w:pPr>
+        <w:pStyle w:val="Normal"/>
+        <w:rPr/>
+      </w:pPr>
+      <w:r>
+        <w:rPr/>
+        <w:tab/>
+        <w:t xml:space="preserve">- </w:t>
+      </w:r>
+      <w:r>
+        <w:rPr/>
+        <w:t>Scheduled notifications are canceled when a to-do is deleted and are canceled and updated if the due date has changed on the to-do.</w:t>
       </w:r>
     </w:p>
     <w:p>
@@ -218,18 +245,110 @@
       </w:pPr>
       <w:r>
         <w:rPr/>
-        <w:t>This section should describe how your application performs. For class projects, you should describe how it compares to the written test objectives.</w:t>
-      </w:r>
-      <w:r>
+        <w:t>The application performs well and completes all of the necessary functionality except for writing to a file when internet connection is lost and then updating the database when the internet connection is restored.</w:t>
+      </w:r>
+    </w:p>
+    <w:p>
+      <w:pPr>
+        <w:pStyle w:val="Normal"/>
         <w:rPr>
-          <w:b/>
-          <w:bCs/>
+          <w:highlight w:val="yellow"/>
         </w:rPr>
-        <w:t xml:space="preserve"> Show an image or two of your screen</w:t>
-      </w:r>
-      <w:r>
-        <w:rPr/>
-        <w:t>.  This should mainly focus on does the application work as intended, and as described in the introduction and the application design sections.</w:t>
+      </w:pPr>
+      <w:r>
+        <w:rPr>
+          <w:highlight w:val="yellow"/>
+        </w:rPr>
+        <w:drawing>
+          <wp:anchor behindDoc="0" distT="0" distB="0" distL="0" distR="0" simplePos="0" locked="0" layoutInCell="1" allowOverlap="1" relativeHeight="3">
+            <wp:simplePos x="0" y="0"/>
+            <wp:positionH relativeFrom="column">
+              <wp:posOffset>12065</wp:posOffset>
+            </wp:positionH>
+            <wp:positionV relativeFrom="paragraph">
+              <wp:posOffset>73660</wp:posOffset>
+            </wp:positionV>
+            <wp:extent cx="1602105" cy="3065780"/>
+            <wp:effectExtent l="0" t="0" r="0" b="0"/>
+            <wp:wrapTopAndBottom/>
+            <wp:docPr id="1" name="Image1" descr=""/>
+            <wp:cNvGraphicFramePr>
+              <a:graphicFrameLocks xmlns:a="http://schemas.openxmlformats.org/drawingml/2006/main" noChangeAspect="1"/>
+            </wp:cNvGraphicFramePr>
+            <a:graphic xmlns:a="http://schemas.openxmlformats.org/drawingml/2006/main">
+              <a:graphicData uri="http://schemas.openxmlformats.org/drawingml/2006/picture">
+                <pic:pic xmlns:pic="http://schemas.openxmlformats.org/drawingml/2006/picture">
+                  <pic:nvPicPr>
+                    <pic:cNvPr id="1" name="Image1" descr=""/>
+                    <pic:cNvPicPr>
+                      <a:picLocks noChangeAspect="1" noChangeArrowheads="1"/>
+                    </pic:cNvPicPr>
+                  </pic:nvPicPr>
+                  <pic:blipFill>
+                    <a:blip r:embed="rId2"/>
+                    <a:stretch>
+                      <a:fillRect/>
+                    </a:stretch>
+                  </pic:blipFill>
+                  <pic:spPr bwMode="auto">
+                    <a:xfrm>
+                      <a:off x="0" y="0"/>
+                      <a:ext cx="1602105" cy="3065780"/>
+                    </a:xfrm>
+                    <a:prstGeom prst="rect">
+                      <a:avLst/>
+                    </a:prstGeom>
+                  </pic:spPr>
+                </pic:pic>
+              </a:graphicData>
+            </a:graphic>
+          </wp:anchor>
+        </w:drawing>
+        <w:drawing>
+          <wp:anchor behindDoc="0" distT="0" distB="0" distL="0" distR="0" simplePos="0" locked="0" layoutInCell="1" allowOverlap="1" relativeHeight="4">
+            <wp:simplePos x="0" y="0"/>
+            <wp:positionH relativeFrom="column">
+              <wp:posOffset>1722120</wp:posOffset>
+            </wp:positionH>
+            <wp:positionV relativeFrom="paragraph">
+              <wp:posOffset>43180</wp:posOffset>
+            </wp:positionV>
+            <wp:extent cx="1585595" cy="3027045"/>
+            <wp:effectExtent l="0" t="0" r="0" b="0"/>
+            <wp:wrapSquare wrapText="largest"/>
+            <wp:docPr id="2" name="Image2" descr=""/>
+            <wp:cNvGraphicFramePr>
+              <a:graphicFrameLocks xmlns:a="http://schemas.openxmlformats.org/drawingml/2006/main" noChangeAspect="1"/>
+            </wp:cNvGraphicFramePr>
+            <a:graphic xmlns:a="http://schemas.openxmlformats.org/drawingml/2006/main">
+              <a:graphicData uri="http://schemas.openxmlformats.org/drawingml/2006/picture">
+                <pic:pic xmlns:pic="http://schemas.openxmlformats.org/drawingml/2006/picture">
+                  <pic:nvPicPr>
+                    <pic:cNvPr id="2" name="Image2" descr=""/>
+                    <pic:cNvPicPr>
+                      <a:picLocks noChangeAspect="1" noChangeArrowheads="1"/>
+                    </pic:cNvPicPr>
+                  </pic:nvPicPr>
+                  <pic:blipFill>
+                    <a:blip r:embed="rId3"/>
+                    <a:stretch>
+                      <a:fillRect/>
+                    </a:stretch>
+                  </pic:blipFill>
+                  <pic:spPr bwMode="auto">
+                    <a:xfrm>
+                      <a:off x="0" y="0"/>
+                      <a:ext cx="1585595" cy="3027045"/>
+                    </a:xfrm>
+                    <a:prstGeom prst="rect">
+                      <a:avLst/>
+                    </a:prstGeom>
+                  </pic:spPr>
+                </pic:pic>
+              </a:graphicData>
+            </a:graphic>
+          </wp:anchor>
+        </w:drawing>
       </w:r>
     </w:p>
     <w:p>
@@ -239,6 +358,80 @@
       </w:pPr>
       <w:r>
         <w:rPr/>
+        <w:t xml:space="preserve">The image on the right is an example of the view when creating a new note, there is not delete button because there is nothing to delete since it has not yet been created, the image on the left is the same activity but was started by clicking on a to-do in the to-do list, the delete button I present because it can actually be deleted.  </w:t>
+      </w:r>
+    </w:p>
+    <w:p>
+      <w:pPr>
+        <w:pStyle w:val="Normal"/>
+        <w:rPr/>
+      </w:pPr>
+      <w:r>
+        <w:rPr/>
+      </w:r>
+    </w:p>
+    <w:p>
+      <w:pPr>
+        <w:pStyle w:val="Normal"/>
+        <w:rPr/>
+      </w:pPr>
+      <w:r>
+        <w:rPr/>
+        <w:drawing>
+          <wp:anchor behindDoc="0" distT="0" distB="0" distL="0" distR="0" simplePos="0" locked="0" layoutInCell="1" allowOverlap="1" relativeHeight="5">
+            <wp:simplePos x="0" y="0"/>
+            <wp:positionH relativeFrom="column">
+              <wp:posOffset>43180</wp:posOffset>
+            </wp:positionH>
+            <wp:positionV relativeFrom="paragraph">
+              <wp:posOffset>635</wp:posOffset>
+            </wp:positionV>
+            <wp:extent cx="1571625" cy="3076575"/>
+            <wp:effectExtent l="0" t="0" r="0" b="0"/>
+            <wp:wrapTopAndBottom/>
+            <wp:docPr id="3" name="Image3" descr=""/>
+            <wp:cNvGraphicFramePr>
+              <a:graphicFrameLocks xmlns:a="http://schemas.openxmlformats.org/drawingml/2006/main" noChangeAspect="1"/>
+            </wp:cNvGraphicFramePr>
+            <a:graphic xmlns:a="http://schemas.openxmlformats.org/drawingml/2006/main">
+              <a:graphicData uri="http://schemas.openxmlformats.org/drawingml/2006/picture">
+                <pic:pic xmlns:pic="http://schemas.openxmlformats.org/drawingml/2006/picture">
+                  <pic:nvPicPr>
+                    <pic:cNvPr id="3" name="Image3" descr=""/>
+                    <pic:cNvPicPr>
+                      <a:picLocks noChangeAspect="1" noChangeArrowheads="1"/>
+                    </pic:cNvPicPr>
+                  </pic:nvPicPr>
+                  <pic:blipFill>
+                    <a:blip r:embed="rId4"/>
+                    <a:stretch>
+                      <a:fillRect/>
+                    </a:stretch>
+                  </pic:blipFill>
+                  <pic:spPr bwMode="auto">
+                    <a:xfrm>
+                      <a:off x="0" y="0"/>
+                      <a:ext cx="1571625" cy="3076575"/>
+                    </a:xfrm>
+                    <a:prstGeom prst="rect">
+                      <a:avLst/>
+                    </a:prstGeom>
+                  </pic:spPr>
+                </pic:pic>
+              </a:graphicData>
+            </a:graphic>
+          </wp:anchor>
+        </w:drawing>
+      </w:r>
+    </w:p>
+    <w:p>
+      <w:pPr>
+        <w:pStyle w:val="Normal"/>
+        <w:rPr/>
+      </w:pPr>
+      <w:r>
+        <w:rPr/>
+        <w:t>The above image shows the main screen of the to-do list, where the user can see all of their to-dos, update their status, or click on them to edit them further or delete them.</w:t>
       </w:r>
     </w:p>
     <w:p>
@@ -275,58 +468,10 @@
         <w:rPr/>
       </w:pPr>
       <w:r>
-        <w:rPr/>
-      </w:r>
-    </w:p>
-    <w:p>
-      <w:pPr>
-        <w:pStyle w:val="Normal"/>
         <w:rPr>
           <w:highlight w:val="yellow"/>
         </w:rPr>
-      </w:pPr>
-      <w:r>
-        <w:rPr>
-          <w:highlight w:val="yellow"/>
-        </w:rPr>
-        <w:t xml:space="preserve">For class projects, if you run into bugs in your application that you haven’t fixed, include them here with a test case. If they fail one of the hidden tests, but you explain what you think is happening and that you identified the bug, I may take fewer points off. </w:t>
-      </w:r>
-    </w:p>
-    <w:p>
-      <w:pPr>
-        <w:pStyle w:val="Heading1"/>
-        <w:numPr>
-          <w:ilvl w:val="0"/>
-          <w:numId w:val="2"/>
-        </w:numPr>
-        <w:rPr/>
-      </w:pPr>
-      <w:r>
-        <w:rPr/>
-        <w:t>Discussion</w:t>
-      </w:r>
-    </w:p>
-    <w:p>
-      <w:pPr>
-        <w:pStyle w:val="Normal"/>
-        <w:rPr/>
-      </w:pPr>
-      <w:r>
-        <w:rPr/>
-      </w:r>
-    </w:p>
-    <w:p>
-      <w:pPr>
-        <w:pStyle w:val="Normal"/>
-        <w:rPr>
-          <w:highlight w:val="yellow"/>
-        </w:rPr>
-      </w:pPr>
-      <w:r>
-        <w:rPr>
-          <w:highlight w:val="yellow"/>
-        </w:rPr>
-        <w:t>Optional section where you may include any relevant details that you didn’t think fit in other sections. The following section is the References. I have left the example formats so that you can cite any work that you borrowed for the project, whether book, online, journal, etc…</w:t>
+        <w:t xml:space="preserve"> </w:t>
       </w:r>
     </w:p>
     <w:p>
@@ -354,7 +499,7 @@
       </w:r>
     </w:p>
     <w:sectPr>
-      <w:headerReference w:type="default" r:id="rId2"/>
+      <w:headerReference w:type="default" r:id="rId5"/>
       <w:footnotePr>
         <w:numFmt w:val="decimal"/>
       </w:footnotePr>
@@ -414,7 +559,7 @@
         <w:docPartGallery w:val="Page Numbers (Top of Page)"/>
         <w:docPartUnique w:val="true"/>
       </w:docPartObj>
-      <w:id w:val="1685720570"/>
+      <w:id w:val="356600113"/>
     </w:sdtPr>
     <w:sdtContent>
       <w:p>
@@ -1953,6 +2098,19 @@
     <w:pPr/>
     <w:rPr/>
   </w:style>
+  <w:style w:type="paragraph" w:styleId="PreformattedText">
+    <w:name w:val="Preformatted Text"/>
+    <w:basedOn w:val="Normal"/>
+    <w:qFormat/>
+    <w:pPr>
+      <w:spacing w:before="0" w:after="0"/>
+    </w:pPr>
+    <w:rPr>
+      <w:rFonts w:ascii="Liberation Mono" w:hAnsi="Liberation Mono" w:eastAsia="Liberation Mono" w:cs="Liberation Mono"/>
+      <w:sz w:val="20"/>
+      <w:szCs w:val="20"/>
+    </w:rPr>
+  </w:style>
   <w:style w:type="numbering" w:styleId="NoList" w:default="1">
     <w:name w:val="No List"/>
     <w:uiPriority w:val="99"/>

</xml_diff>